<commit_message>
need to do more work
</commit_message>
<xml_diff>
--- a/Cluster 3D game development/AT03/AT03_ProductionDiary by Richard Pountney.docx
+++ b/Cluster 3D game development/AT03/AT03_ProductionDiary by Richard Pountney.docx
@@ -3592,7 +3592,7 @@
     <w:lsdException w:name="Table Web 2" w:semiHidden="1" w:unhideWhenUsed="1"/>
     <w:lsdException w:name="Table Web 3" w:semiHidden="1" w:unhideWhenUsed="1"/>
     <w:lsdException w:name="Balloon Text" w:semiHidden="1" w:unhideWhenUsed="1"/>
-    <w:lsdException w:name="Table Grid" w:semiHidden="1" w:uiPriority="39" w:unhideWhenUsed="1"/>
+    <w:lsdException w:name="Table Grid" w:uiPriority="39"/>
     <w:lsdException w:name="Table Theme" w:semiHidden="1" w:unhideWhenUsed="1"/>
     <w:lsdException w:name="Placeholder Text" w:semiHidden="1"/>
     <w:lsdException w:name="No Spacing" w:uiPriority="1" w:qFormat="1"/>
@@ -4091,6 +4091,30 @@
       <w:szCs w:val="16"/>
     </w:rPr>
   </w:style>
+  <w:style w:type="paragraph" w:customStyle="1" w:styleId="MyStyle">
+    <w:name w:val="My Style"/>
+    <w:basedOn w:val="Normal"/>
+    <w:link w:val="MyStyleChar"/>
+    <w:qFormat/>
+    <w:rsid w:val="00CF3D65"/>
+    <w:pPr>
+      <w:spacing w:after="0" w:line="240" w:lineRule="auto"/>
+    </w:pPr>
+    <w:rPr>
+      <w:color w:val="0000FF"/>
+      <w:sz w:val="24"/>
+    </w:rPr>
+  </w:style>
+  <w:style w:type="character" w:customStyle="1" w:styleId="MyStyleChar">
+    <w:name w:val="My Style Char"/>
+    <w:basedOn w:val="DefaultParagraphFont"/>
+    <w:link w:val="MyStyle"/>
+    <w:rsid w:val="00CF3D65"/>
+    <w:rPr>
+      <w:color w:val="0000FF"/>
+      <w:sz w:val="24"/>
+    </w:rPr>
+  </w:style>
 </w:styles>
 </file>
 

</xml_diff>

<commit_message>
Done some work for Observation
</commit_message>
<xml_diff>
--- a/Cluster 3D game development/AT03/AT03_ProductionDiary by Richard Pountney.docx
+++ b/Cluster 3D game development/AT03/AT03_ProductionDiary by Richard Pountney.docx
@@ -43,6 +43,18 @@
           <w:right w:val="single" w:sz="4" w:space="4" w:color="auto"/>
         </w:pBdr>
       </w:pPr>
+      <w:r>
+        <w:rPr>
+          <w:rStyle w:val="MyStyleChar"/>
+        </w:rPr>
+        <w:t>A* is one of the best path-finding algorithms for finding the shortest path to a goa</w:t>
+      </w:r>
+      <w:r>
+        <w:rPr>
+          <w:rStyle w:val="MyStyleChar"/>
+        </w:rPr>
+        <w:t>l.</w:t>
+      </w:r>
     </w:p>
     <w:p>
       <w:pPr>
@@ -87,6 +99,24 @@
           <w:right w:val="single" w:sz="4" w:space="4" w:color="auto"/>
         </w:pBdr>
       </w:pPr>
+      <w:r>
+        <w:rPr>
+          <w:rStyle w:val="MyStyleChar"/>
+        </w:rPr>
+        <w:t>This is the cost for moving to the nod</w:t>
+      </w:r>
+      <w:r>
+        <w:rPr>
+          <w:rStyle w:val="MyStyleChar"/>
+        </w:rPr>
+        <w:t>e.</w:t>
+      </w:r>
+      <w:r>
+        <w:rPr>
+          <w:rStyle w:val="MyStyleChar"/>
+        </w:rPr>
+        <w:t xml:space="preserve"> It is the g + h costs</w:t>
+      </w:r>
     </w:p>
     <w:p>
       <w:pPr>
@@ -116,6 +146,18 @@
           <w:right w:val="single" w:sz="4" w:space="4" w:color="auto"/>
         </w:pBdr>
       </w:pPr>
+      <w:r>
+        <w:rPr>
+          <w:rStyle w:val="MyStyleChar"/>
+        </w:rPr>
+        <w:t>Is the estimated movement cos</w:t>
+      </w:r>
+      <w:r>
+        <w:rPr>
+          <w:rStyle w:val="MyStyleChar"/>
+        </w:rPr>
+        <w:t>t.</w:t>
+      </w:r>
     </w:p>
     <w:p>
       <w:pPr>
@@ -145,6 +187,18 @@
           <w:right w:val="single" w:sz="4" w:space="4" w:color="auto"/>
         </w:pBdr>
       </w:pPr>
+      <w:r>
+        <w:rPr>
+          <w:rStyle w:val="MyStyleChar"/>
+        </w:rPr>
+        <w:t>The lower heuristic has higher priorit</w:t>
+      </w:r>
+      <w:r>
+        <w:rPr>
+          <w:rStyle w:val="MyStyleChar"/>
+        </w:rPr>
+        <w:t>y.</w:t>
+      </w:r>
     </w:p>
     <w:p>
       <w:pPr>
@@ -565,6 +619,58 @@
           <w:right w:val="single" w:sz="4" w:space="4" w:color="auto"/>
         </w:pBdr>
       </w:pPr>
+      <w:r>
+        <w:rPr>
+          <w:rStyle w:val="MyStyleChar"/>
+        </w:rPr>
+        <w:t xml:space="preserve">C# Event </w:t>
+      </w:r>
+      <w:r>
+        <w:rPr>
+          <w:rStyle w:val="MyStyleChar"/>
+        </w:rPr>
+        <w:t>system</w:t>
+      </w:r>
+      <w:r>
+        <w:rPr>
+          <w:rStyle w:val="MyStyleChar"/>
+        </w:rPr>
+        <w:t xml:space="preserve"> will be used to determine what state the AI will be in:</w:t>
+      </w:r>
+      <w:r>
+        <w:rPr>
+          <w:rStyle w:val="MyStyleChar"/>
+        </w:rPr>
+        <w:br/>
+        <w:t>Wander (is moving &amp; not chasing player)</w:t>
+      </w:r>
+      <w:r>
+        <w:rPr>
+          <w:rStyle w:val="MyStyleChar"/>
+        </w:rPr>
+        <w:br/>
+        <w:t>Chase (Player is in detection area)</w:t>
+      </w:r>
+      <w:r>
+        <w:rPr>
+          <w:rStyle w:val="MyStyleChar"/>
+        </w:rPr>
+        <w:br/>
+        <w:t>Idle (is not moving &amp; not chasing player)</w:t>
+      </w:r>
+      <w:r>
+        <w:rPr>
+          <w:rStyle w:val="MyStyleChar"/>
+        </w:rPr>
+        <w:br/>
+        <w:t>Stun (Player interacted with m</w:t>
+      </w:r>
+      <w:r>
+        <w:rPr>
+          <w:rStyle w:val="MyStyleChar"/>
+        </w:rPr>
+        <w:t>e).</w:t>
+      </w:r>
     </w:p>
     <w:p>
       <w:pPr>
@@ -735,6 +841,9 @@
           <w:right w:val="single" w:sz="4" w:space="4" w:color="auto"/>
         </w:pBdr>
       </w:pPr>
+      <w:r>
+        <w:t>E = (Optimistic +(4 * Likely) + Pessimistic)/6</w:t>
+      </w:r>
     </w:p>
     <w:p>
       <w:pPr>
@@ -749,6 +858,7 @@
           <w:sz w:val="24"/>
           <w:highlight w:val="cyan"/>
         </w:rPr>
+        <w:lastRenderedPageBreak/>
         <w:t>2.2.1 Animation Reference Materials</w:t>
       </w:r>
     </w:p>
@@ -797,7 +907,6 @@
           <w:i/>
           <w:iCs/>
         </w:rPr>
-        <w:lastRenderedPageBreak/>
         <w:t>Insert the paper prototypes for the required UI widget here.</w:t>
       </w:r>
     </w:p>
@@ -3254,46 +3363,19 @@
 <w:hdr xmlns:wpc="http://schemas.microsoft.com/office/word/2010/wordprocessingCanvas" xmlns:cx="http://schemas.microsoft.com/office/drawing/2014/chartex" xmlns:cx1="http://schemas.microsoft.com/office/drawing/2015/9/8/chartex" xmlns:cx2="http://schemas.microsoft.com/office/drawing/2015/10/21/chartex" xmlns:cx3="http://schemas.microsoft.com/office/drawing/2016/5/9/chartex" xmlns:cx4="http://schemas.microsoft.com/office/drawing/2016/5/10/chartex" xmlns:cx5="http://schemas.microsoft.com/office/drawing/2016/5/11/chartex" xmlns:cx6="http://schemas.microsoft.com/office/drawing/2016/5/12/chartex" xmlns:cx7="http://schemas.microsoft.com/office/drawing/2016/5/13/chartex" xmlns:cx8="http://schemas.microsoft.com/office/drawing/2016/5/14/chartex" xmlns:mc="http://schemas.openxmlformats.org/markup-compatibility/2006" xmlns:aink="http://schemas.microsoft.com/office/drawing/2016/ink" xmlns:am3d="http://schemas.microsoft.com/office/drawing/2017/model3d" xmlns:o="urn:schemas-microsoft-com:office:office" xmlns:oel="http://schemas.microsoft.com/office/2019/extlst" xmlns:r="http://schemas.openxmlformats.org/officeDocument/2006/relationships" xmlns:m="http://schemas.openxmlformats.org/officeDocument/2006/math" xmlns:v="urn:schemas-microsoft-com:vml" xmlns:wp14="http://schemas.microsoft.com/office/word/2010/wordprocessingDrawing" xmlns:wp="http://schemas.openxmlformats.org/drawingml/2006/wordprocessingDrawing" xmlns:w10="urn:schemas-microsoft-com:office:word" xmlns:w="http://schemas.openxmlformats.org/wordprocessingml/2006/main" xmlns:w14="http://schemas.microsoft.com/office/word/2010/wordml" xmlns:w15="http://schemas.microsoft.com/office/word/2012/wordml" xmlns:w16cex="http://schemas.microsoft.com/office/word/2018/wordml/cex" xmlns:w16cid="http://schemas.microsoft.com/office/word/2016/wordml/cid" xmlns:w16="http://schemas.microsoft.com/office/word/2018/wordml" xmlns:w16sdtdh="http://schemas.microsoft.com/office/word/2020/wordml/sdtdatahash" xmlns:w16se="http://schemas.microsoft.com/office/word/2015/wordml/symex" xmlns:wpg="http://schemas.microsoft.com/office/word/2010/wordprocessingGroup" xmlns:wpi="http://schemas.microsoft.com/office/word/2010/wordprocessingInk" xmlns:wne="http://schemas.microsoft.com/office/word/2006/wordml" xmlns:wps="http://schemas.microsoft.com/office/word/2010/wordprocessingShape" mc:Ignorable="w14 w15 w16se w16cid w16 w16cex w16sdtdh wp14">
   <w:p>
     <w:pPr>
-      <w:pStyle w:val="Header"/>
-      <w:rPr>
-        <w:b/>
-      </w:rPr>
+      <w:pStyle w:val="MyStyle"/>
     </w:pPr>
     <w:r>
-      <w:rPr>
-        <w:b/>
-      </w:rPr>
-      <w:t>STUDENT</w:t>
+      <w:t>30007736</w:t>
     </w:r>
     <w:r>
-      <w:rPr>
-        <w:b/>
-      </w:rPr>
-      <w:t xml:space="preserve"> ID</w:t>
-    </w:r>
-    <w:r>
-      <w:rPr>
-        <w:b/>
-      </w:rPr>
-      <w:t>#</w:t>
-    </w:r>
-    <w:r>
-      <w:rPr>
-        <w:b/>
-      </w:rPr>
       <w:ptab w:relativeTo="margin" w:alignment="center" w:leader="none"/>
     </w:r>
     <w:r>
-      <w:rPr>
-        <w:b/>
-      </w:rPr>
       <w:ptab w:relativeTo="margin" w:alignment="right" w:leader="none"/>
     </w:r>
     <w:r>
-      <w:rPr>
-        <w:b/>
-      </w:rPr>
-      <w:t>STUDENT NAME</w:t>
+      <w:t>Richard Pountney</w:t>
     </w:r>
   </w:p>
 </w:hdr>

</xml_diff>